<commit_message>
nmv 14 09 2022
</commit_message>
<xml_diff>
--- a/TS-Kramam/TS-7.2/TS 7.2 Malayalam Krama Paatam Corrections.docx
+++ b/TS-Kramam/TS-7.2/TS 7.2 Malayalam Krama Paatam Corrections.docx
@@ -75,17 +75,7 @@
           <w:szCs w:val="32"/>
           <w:u w:val="single"/>
         </w:rPr>
-        <w:t xml:space="preserve">7.2 </w:t>
-      </w:r>
-      <w:r>
-        <w:rPr>
-          <w:b/>
-          <w:bCs/>
-          <w:sz w:val="32"/>
-          <w:szCs w:val="32"/>
-          <w:u w:val="single"/>
-        </w:rPr>
-        <w:t>Malayalam</w:t>
+        <w:t>7.2 Malayalam</w:t>
       </w:r>
       <w:r>
         <w:rPr>
@@ -115,9 +105,8 @@
           <w:szCs w:val="32"/>
           <w:u w:val="single"/>
         </w:rPr>
-        <w:t xml:space="preserve">Observed </w:t>
+        <w:t xml:space="preserve">Observed till </w:t>
       </w:r>
-      <w:proofErr w:type="gramStart"/>
       <w:r>
         <w:rPr>
           <w:b/>
@@ -126,20 +115,8 @@
           <w:szCs w:val="32"/>
           <w:u w:val="single"/>
         </w:rPr>
-        <w:t xml:space="preserve">till </w:t>
+        <w:t>30th Sep 2022</w:t>
       </w:r>
-      <w:r>
-        <w:rPr>
-          <w:b/>
-          <w:bCs/>
-          <w:sz w:val="32"/>
-          <w:szCs w:val="32"/>
-          <w:highlight w:val="red"/>
-          <w:u w:val="single"/>
-        </w:rPr>
-        <w:t>????</w:t>
-      </w:r>
-      <w:proofErr w:type="gramEnd"/>
     </w:p>
     <w:p>
       <w:pPr>
@@ -1754,8 +1731,6 @@
               </w:rPr>
               <w:t>öÉ</w:t>
             </w:r>
-            <w:bookmarkStart w:id="0" w:name="_GoBack"/>
-            <w:bookmarkEnd w:id="0"/>
             <w:proofErr w:type="spellEnd"/>
             <w:r>
               <w:rPr>
@@ -8884,44 +8859,6 @@
                 <w:szCs w:val="32"/>
               </w:rPr>
             </w:pPr>
-          </w:p>
-          <w:p>
-            <w:pPr>
-              <w:widowControl w:val="0"/>
-              <w:tabs>
-                <w:tab w:val="left" w:pos="993"/>
-              </w:tabs>
-              <w:autoSpaceDE w:val="0"/>
-              <w:autoSpaceDN w:val="0"/>
-              <w:adjustRightInd w:val="0"/>
-              <w:spacing w:before="0" w:line="252" w:lineRule="auto"/>
-              <w:ind w:right="297"/>
-              <w:rPr>
-                <w:rFonts w:cs="Arial"/>
-                <w:b/>
-                <w:sz w:val="28"/>
-                <w:szCs w:val="32"/>
-              </w:rPr>
-            </w:pPr>
-          </w:p>
-          <w:p>
-            <w:pPr>
-              <w:widowControl w:val="0"/>
-              <w:tabs>
-                <w:tab w:val="left" w:pos="993"/>
-              </w:tabs>
-              <w:autoSpaceDE w:val="0"/>
-              <w:autoSpaceDN w:val="0"/>
-              <w:adjustRightInd w:val="0"/>
-              <w:spacing w:before="0" w:line="252" w:lineRule="auto"/>
-              <w:ind w:right="297"/>
-              <w:rPr>
-                <w:rFonts w:cs="Arial"/>
-                <w:b/>
-                <w:sz w:val="28"/>
-                <w:szCs w:val="32"/>
-              </w:rPr>
-            </w:pPr>
             <w:r>
               <w:rPr>
                 <w:rFonts w:cs="Arial"/>
@@ -9078,22 +9015,6 @@
                 <w:lang w:val="en-IN" w:eastAsia="en-IN" w:bidi="ml-IN"/>
               </w:rPr>
             </w:pPr>
-          </w:p>
-          <w:p>
-            <w:pPr>
-              <w:widowControl w:val="0"/>
-              <w:autoSpaceDE w:val="0"/>
-              <w:autoSpaceDN w:val="0"/>
-              <w:adjustRightInd w:val="0"/>
-              <w:spacing w:before="0" w:line="240" w:lineRule="auto"/>
-              <w:rPr>
-                <w:rFonts w:ascii="BRH Malayalam Extra" w:eastAsia="Times New Roman" w:hAnsi="BRH Malayalam Extra" w:cs="BRH Malayalam Extra"/>
-                <w:color w:val="000000"/>
-                <w:sz w:val="40"/>
-                <w:szCs w:val="40"/>
-                <w:lang w:val="en-IN" w:eastAsia="en-IN" w:bidi="ml-IN"/>
-              </w:rPr>
-            </w:pPr>
             <w:r>
               <w:rPr>
                 <w:rFonts w:ascii="BRH Malayalam Extra" w:eastAsia="Times New Roman" w:hAnsi="BRH Malayalam Extra" w:cs="BRH Malayalam Extra"/>
@@ -9197,22 +9118,6 @@
           <w:tcPr>
             <w:tcW w:w="5220" w:type="dxa"/>
           </w:tcPr>
-          <w:p>
-            <w:pPr>
-              <w:widowControl w:val="0"/>
-              <w:autoSpaceDE w:val="0"/>
-              <w:autoSpaceDN w:val="0"/>
-              <w:adjustRightInd w:val="0"/>
-              <w:spacing w:before="0" w:line="240" w:lineRule="auto"/>
-              <w:rPr>
-                <w:rFonts w:ascii="BRH Malayalam Extra" w:eastAsia="Times New Roman" w:hAnsi="BRH Malayalam Extra" w:cs="BRH Malayalam Extra"/>
-                <w:color w:val="000000"/>
-                <w:sz w:val="40"/>
-                <w:szCs w:val="40"/>
-                <w:lang w:val="en-IN" w:eastAsia="en-IN" w:bidi="ml-IN"/>
-              </w:rPr>
-            </w:pPr>
-          </w:p>
           <w:p>
             <w:pPr>
               <w:widowControl w:val="0"/>
@@ -10149,7 +10054,6 @@
                 <w:sz w:val="28"/>
                 <w:szCs w:val="32"/>
               </w:rPr>
-              <w:lastRenderedPageBreak/>
               <w:t xml:space="preserve">T.S.7.2.11.1 – </w:t>
             </w:r>
             <w:proofErr w:type="spellStart"/>
@@ -10712,6 +10616,7 @@
                 <w:sz w:val="28"/>
                 <w:szCs w:val="32"/>
               </w:rPr>
+              <w:lastRenderedPageBreak/>
               <w:t xml:space="preserve">T.S.7.2.11.1 – </w:t>
             </w:r>
             <w:proofErr w:type="spellStart"/>
@@ -13487,6 +13392,44 @@
         <w:rPr>
           <w:b/>
           <w:bCs/>
+          <w:sz w:val="32"/>
+          <w:szCs w:val="32"/>
+          <w:u w:val="single"/>
+        </w:rPr>
+      </w:pPr>
+    </w:p>
+    <w:p>
+      <w:pPr>
+        <w:ind w:left="-851"/>
+        <w:rPr>
+          <w:b/>
+          <w:bCs/>
+          <w:sz w:val="32"/>
+          <w:szCs w:val="32"/>
+          <w:u w:val="single"/>
+        </w:rPr>
+      </w:pPr>
+    </w:p>
+    <w:p>
+      <w:pPr>
+        <w:ind w:left="-851"/>
+        <w:rPr>
+          <w:b/>
+          <w:bCs/>
+          <w:sz w:val="32"/>
+          <w:szCs w:val="32"/>
+          <w:u w:val="single"/>
+        </w:rPr>
+      </w:pPr>
+      <w:bookmarkStart w:id="0" w:name="_GoBack"/>
+      <w:bookmarkEnd w:id="0"/>
+    </w:p>
+    <w:p>
+      <w:pPr>
+        <w:ind w:left="-851"/>
+        <w:rPr>
+          <w:b/>
+          <w:bCs/>
         </w:rPr>
       </w:pPr>
       <w:r>
@@ -13497,6 +13440,7 @@
           <w:szCs w:val="32"/>
           <w:u w:val="single"/>
         </w:rPr>
+        <w:lastRenderedPageBreak/>
         <w:t xml:space="preserve">TS </w:t>
       </w:r>
       <w:proofErr w:type="spellStart"/>
@@ -13686,7 +13630,6 @@
           <w:b/>
           <w:bCs/>
         </w:rPr>
-        <w:lastRenderedPageBreak/>
         <w:t>(ignore those which are already incorporated in your book’s version and date)</w:t>
       </w:r>
     </w:p>
@@ -14065,7 +14008,7 @@
         <w:bCs/>
         <w:noProof/>
       </w:rPr>
-      <w:t>4</w:t>
+      <w:t>2</w:t>
     </w:r>
     <w:r>
       <w:rPr>
@@ -15160,7 +15103,7 @@
 </file>
 
 <file path=customXml/itemProps1.xml><?xml version="1.0" encoding="utf-8"?>
-<ds:datastoreItem xmlns:ds="http://schemas.openxmlformats.org/officeDocument/2006/customXml" ds:itemID="{FFFC2B90-5607-4DCB-A4E7-FA329AC7D29E}">
+<ds:datastoreItem xmlns:ds="http://schemas.openxmlformats.org/officeDocument/2006/customXml" ds:itemID="{9E413092-157E-4444-9430-1F9F54DDE0A2}">
   <ds:schemaRefs>
     <ds:schemaRef ds:uri="http://schemas.openxmlformats.org/officeDocument/2006/bibliography"/>
   </ds:schemaRefs>

</xml_diff>